<commit_message>
Requerimientos del Negocio 2
</commit_message>
<xml_diff>
--- a/Requerimiento del Negocio.docx
+++ b/Requerimiento del Negocio.docx
@@ -100,6 +100,7 @@
                                       </w:pPr>
                                       <w:r>
                                         <w:rPr>
+                                          <w:noProof/>
                                           <w:lang w:val="es-CR"/>
                                         </w:rPr>
                                         <w:drawing>
@@ -190,6 +191,7 @@
                                           <w:dataBinding w:prefixMappings="xmlns:ns0='http://purl.org/dc/elements/1.1/' xmlns:ns1='http://schemas.openxmlformats.org/package/2006/metadata/core-properties' " w:xpath="/ns1:coreProperties[1]/ns0:title[1]" w:storeItemID="{6C3C8BC8-F283-45AE-878A-BAB7291924A1}"/>
                                           <w:text/>
                                         </w:sdtPr>
+                                        <w:sdtEndPr/>
                                         <w:sdtContent>
                                           <w:r>
                                             <w:rPr>
@@ -231,6 +233,7 @@
                                           <w:dataBinding w:prefixMappings="xmlns:ns0='http://purl.org/dc/elements/1.1/' xmlns:ns1='http://schemas.openxmlformats.org/package/2006/metadata/core-properties' " w:xpath="/ns1:coreProperties[1]/ns0:subject[1]" w:storeItemID="{6C3C8BC8-F283-45AE-878A-BAB7291924A1}"/>
                                           <w:text/>
                                         </w:sdtPr>
+                                        <w:sdtEndPr/>
                                         <w:sdtContent>
                                           <w:r>
                                             <w:rPr>
@@ -295,6 +298,7 @@
                                             <w:dataBinding w:prefixMappings="xmlns:ns0='http://purl.org/dc/elements/1.1/' xmlns:ns1='http://schemas.openxmlformats.org/package/2006/metadata/core-properties' " w:xpath="/ns1:coreProperties[1]/ns0:creator[1]" w:storeItemID="{6C3C8BC8-F283-45AE-878A-BAB7291924A1}"/>
                                             <w:text/>
                                           </w:sdtPr>
+                                          <w:sdtEndPr/>
                                           <w:sdtContent>
                                             <w:tc>
                                               <w:tcPr>
@@ -375,6 +379,7 @@
                                                 <w:calendar w:val="gregorian"/>
                                               </w:date>
                                             </w:sdtPr>
+                                            <w:sdtEndPr/>
                                             <w:sdtContent>
                                               <w:p>
                                                 <w:pPr>
@@ -409,6 +414,7 @@
                                             <w:dataBinding w:prefixMappings="xmlns:ns0='http://purl.org/dc/elements/1.1/' xmlns:ns1='http://schemas.openxmlformats.org/package/2006/metadata/core-properties' " w:xpath="/ns1:coreProperties[1]/ns1:category[1]" w:storeItemID="{6C3C8BC8-F283-45AE-878A-BAB7291924A1}"/>
                                             <w:text/>
                                           </w:sdtPr>
+                                          <w:sdtEndPr/>
                                           <w:sdtContent>
                                             <w:tc>
                                               <w:tcPr>
@@ -513,6 +519,7 @@
                                 </w:pPr>
                                 <w:r>
                                   <w:rPr>
+                                    <w:noProof/>
                                     <w:lang w:val="es-CR"/>
                                   </w:rPr>
                                   <w:drawing>
@@ -603,6 +610,7 @@
                                     <w:dataBinding w:prefixMappings="xmlns:ns0='http://purl.org/dc/elements/1.1/' xmlns:ns1='http://schemas.openxmlformats.org/package/2006/metadata/core-properties' " w:xpath="/ns1:coreProperties[1]/ns0:title[1]" w:storeItemID="{6C3C8BC8-F283-45AE-878A-BAB7291924A1}"/>
                                     <w:text/>
                                   </w:sdtPr>
+                                  <w:sdtEndPr/>
                                   <w:sdtContent>
                                     <w:r>
                                       <w:rPr>
@@ -644,6 +652,7 @@
                                     <w:dataBinding w:prefixMappings="xmlns:ns0='http://purl.org/dc/elements/1.1/' xmlns:ns1='http://schemas.openxmlformats.org/package/2006/metadata/core-properties' " w:xpath="/ns1:coreProperties[1]/ns0:subject[1]" w:storeItemID="{6C3C8BC8-F283-45AE-878A-BAB7291924A1}"/>
                                     <w:text/>
                                   </w:sdtPr>
+                                  <w:sdtEndPr/>
                                   <w:sdtContent>
                                     <w:r>
                                       <w:rPr>
@@ -708,6 +717,7 @@
                                       <w:dataBinding w:prefixMappings="xmlns:ns0='http://purl.org/dc/elements/1.1/' xmlns:ns1='http://schemas.openxmlformats.org/package/2006/metadata/core-properties' " w:xpath="/ns1:coreProperties[1]/ns0:creator[1]" w:storeItemID="{6C3C8BC8-F283-45AE-878A-BAB7291924A1}"/>
                                       <w:text/>
                                     </w:sdtPr>
+                                    <w:sdtEndPr/>
                                     <w:sdtContent>
                                       <w:tc>
                                         <w:tcPr>
@@ -788,6 +798,7 @@
                                           <w:calendar w:val="gregorian"/>
                                         </w:date>
                                       </w:sdtPr>
+                                      <w:sdtEndPr/>
                                       <w:sdtContent>
                                         <w:p>
                                           <w:pPr>
@@ -822,6 +833,7 @@
                                       <w:dataBinding w:prefixMappings="xmlns:ns0='http://purl.org/dc/elements/1.1/' xmlns:ns1='http://schemas.openxmlformats.org/package/2006/metadata/core-properties' " w:xpath="/ns1:coreProperties[1]/ns1:category[1]" w:storeItemID="{6C3C8BC8-F283-45AE-878A-BAB7291924A1}"/>
                                       <w:text/>
                                     </w:sdtPr>
+                                    <w:sdtEndPr/>
                                     <w:sdtContent>
                                       <w:tc>
                                         <w:tcPr>
@@ -965,6 +977,27 @@
           <w:lang w:val="es-CR"/>
         </w:rPr>
       </w:pPr>
+      <w:r>
+        <w:rPr>
+          <w:lang w:val="es-CR"/>
+        </w:rPr>
+        <w:br w:type="page"/>
+      </w:r>
+    </w:p>
+    <w:p>
+      <w:pPr>
+        <w:pStyle w:val="Title"/>
+        <w:rPr>
+          <w:lang w:val="es-CR"/>
+        </w:rPr>
+      </w:pPr>
+      <w:r>
+        <w:rPr>
+          <w:lang w:val="es-CR"/>
+        </w:rPr>
+        <w:lastRenderedPageBreak/>
+        <w:t>Descripción del proceso actual</w:t>
+      </w:r>
     </w:p>
     <w:p>
       <w:pPr>
@@ -972,8 +1005,36 @@
           <w:lang w:val="es-CR"/>
         </w:rPr>
       </w:pPr>
+      <w:r>
+        <w:rPr>
+          <w:lang w:val="es-CR"/>
+        </w:rPr>
+        <w:br w:type="page"/>
+      </w:r>
+    </w:p>
+    <w:p>
+      <w:pPr>
+        <w:pStyle w:val="Title"/>
+        <w:rPr>
+          <w:lang w:val="es-CR"/>
+        </w:rPr>
+      </w:pPr>
+      <w:r>
+        <w:rPr>
+          <w:lang w:val="es-CR"/>
+        </w:rPr>
+        <w:lastRenderedPageBreak/>
+        <w:t>Objetivos clave del negocio</w:t>
+      </w:r>
       <w:bookmarkStart w:id="0" w:name="_GoBack"/>
       <w:bookmarkEnd w:id="0"/>
+    </w:p>
+    <w:p>
+      <w:pPr>
+        <w:rPr>
+          <w:lang w:val="es-CR"/>
+        </w:rPr>
+      </w:pPr>
     </w:p>
     <w:sectPr>
       <w:pgSz w:w="12240" w:h="15840"/>

</xml_diff>